<commit_message>
Add beggining for the report
</commit_message>
<xml_diff>
--- a/Reports/Lab2.docx
+++ b/Reports/Lab2.docx
@@ -2,36 +2,360 @@
 <file path=word/document.xml><?xml version="1.0" encoding="utf-8"?>
 <w:document xmlns:wpc="http://schemas.microsoft.com/office/word/2010/wordprocessingCanvas" xmlns:cx="http://schemas.microsoft.com/office/drawing/2014/chartex" xmlns:cx1="http://schemas.microsoft.com/office/drawing/2015/9/8/chartex" xmlns:cx2="http://schemas.microsoft.com/office/drawing/2015/10/21/chartex" xmlns:cx3="http://schemas.microsoft.com/office/drawing/2016/5/9/chartex" xmlns:cx4="http://schemas.microsoft.com/office/drawing/2016/5/10/chartex" xmlns:cx5="http://schemas.microsoft.com/office/drawing/2016/5/11/chartex" xmlns:cx6="http://schemas.microsoft.com/office/drawing/2016/5/12/chartex" xmlns:cx7="http://schemas.microsoft.com/office/drawing/2016/5/13/chartex" xmlns:cx8="http://schemas.microsoft.com/office/drawing/2016/5/14/chartex" xmlns:mc="http://schemas.openxmlformats.org/markup-compatibility/2006" xmlns:aink="http://schemas.microsoft.com/office/drawing/2016/ink" xmlns:am3d="http://schemas.microsoft.com/office/drawing/2017/model3d" xmlns:o="urn:schemas-microsoft-com:office:office" xmlns:r="http://schemas.openxmlformats.org/officeDocument/2006/relationships" xmlns:m="http://schemas.openxmlformats.org/officeDocument/2006/math" xmlns:v="urn:schemas-microsoft-com:vml" xmlns:wp14="http://schemas.microsoft.com/office/word/2010/wordprocessingDrawing" xmlns:wp="http://schemas.openxmlformats.org/drawingml/2006/wordprocessingDrawing" xmlns:w10="urn:schemas-microsoft-com:office:word" xmlns:w="http://schemas.openxmlformats.org/wordprocessingml/2006/main" xmlns:w14="http://schemas.microsoft.com/office/word/2010/wordml" xmlns:w15="http://schemas.microsoft.com/office/word/2012/wordml" xmlns:w16cid="http://schemas.microsoft.com/office/word/2016/wordml/cid" xmlns:w16se="http://schemas.microsoft.com/office/word/2015/wordml/symex" xmlns:wpg="http://schemas.microsoft.com/office/word/2010/wordprocessingGroup" xmlns:wpi="http://schemas.microsoft.com/office/word/2010/wordprocessingInk" xmlns:wne="http://schemas.microsoft.com/office/word/2006/wordml" xmlns:wps="http://schemas.microsoft.com/office/word/2010/wordprocessingShape" mc:Ignorable="w14 w15 w16se w16cid wp14">
   <w:body>
+    <w:tbl>
+      <w:tblPr>
+        <w:tblStyle w:val="TableGrid"/>
+        <w:tblW w:w="0" w:type="auto"/>
+        <w:tblBorders>
+          <w:top w:val="none" w:sz="0" w:space="0" w:color="auto"/>
+          <w:left w:val="none" w:sz="0" w:space="0" w:color="auto"/>
+          <w:bottom w:val="none" w:sz="0" w:space="0" w:color="auto"/>
+          <w:right w:val="none" w:sz="0" w:space="0" w:color="auto"/>
+          <w:insideH w:val="none" w:sz="0" w:space="0" w:color="auto"/>
+          <w:insideV w:val="none" w:sz="0" w:space="0" w:color="auto"/>
+        </w:tblBorders>
+        <w:tblLook w:val="04A0" w:firstRow="1" w:lastRow="0" w:firstColumn="1" w:lastColumn="0" w:noHBand="0" w:noVBand="1"/>
+      </w:tblPr>
+      <w:tblGrid>
+        <w:gridCol w:w="4675"/>
+        <w:gridCol w:w="4675"/>
+      </w:tblGrid>
+      <w:tr>
+        <w:tc>
+          <w:tcPr>
+            <w:tcW w:w="9350" w:type="dxa"/>
+            <w:gridSpan w:val="2"/>
+          </w:tcPr>
+          <w:p>
+            <w:pPr>
+              <w:pStyle w:val="Heading1"/>
+              <w:spacing w:before="0"/>
+              <w:jc w:val="center"/>
+              <w:outlineLvl w:val="0"/>
+              <w:rPr>
+                <w:rStyle w:val="Heading1Char"/>
+                <w:b/>
+                <w:color w:val="000000" w:themeColor="text1"/>
+                <w:sz w:val="48"/>
+                <w:lang w:val="pl-PL"/>
+              </w:rPr>
+            </w:pPr>
+            <w:r>
+              <w:rPr>
+                <w:rStyle w:val="Heading1Char"/>
+                <w:b/>
+                <w:color w:val="000000" w:themeColor="text1"/>
+                <w:sz w:val="48"/>
+                <w:lang w:val="pl-PL"/>
+              </w:rPr>
+              <w:t>Urządzenia peryferyjne</w:t>
+            </w:r>
+          </w:p>
+          <w:p>
+            <w:pPr>
+              <w:spacing w:after="240"/>
+              <w:jc w:val="center"/>
+              <w:rPr>
+                <w:color w:val="000000" w:themeColor="text1"/>
+                <w:lang w:val="pl-PL"/>
+              </w:rPr>
+            </w:pPr>
+            <w:r>
+              <w:rPr>
+                <w:color w:val="000000" w:themeColor="text1"/>
+                <w:lang w:val="pl-PL"/>
+              </w:rPr>
+              <w:t xml:space="preserve">Obsługa joysticka USB z wykorzystaniem </w:t>
+            </w:r>
+            <w:proofErr w:type="spellStart"/>
+            <w:r>
+              <w:rPr>
+                <w:color w:val="000000" w:themeColor="text1"/>
+                <w:lang w:val="pl-PL"/>
+              </w:rPr>
+              <w:t>DirectInput</w:t>
+            </w:r>
+            <w:proofErr w:type="spellEnd"/>
+          </w:p>
+        </w:tc>
+      </w:tr>
+      <w:tr>
+        <w:tc>
+          <w:tcPr>
+            <w:tcW w:w="4675" w:type="dxa"/>
+          </w:tcPr>
+          <w:p>
+            <w:pPr>
+              <w:jc w:val="center"/>
+              <w:rPr>
+                <w:b/>
+                <w:color w:val="000000" w:themeColor="text1"/>
+                <w:lang w:val="pl-PL"/>
+              </w:rPr>
+            </w:pPr>
+            <w:r>
+              <w:rPr>
+                <w:b/>
+                <w:color w:val="000000" w:themeColor="text1"/>
+                <w:lang w:val="pl-PL"/>
+              </w:rPr>
+              <w:t>Prowadzący:</w:t>
+            </w:r>
+          </w:p>
+          <w:p>
+            <w:pPr>
+              <w:jc w:val="center"/>
+              <w:rPr>
+                <w:rStyle w:val="Heading1Char"/>
+                <w:color w:val="000000" w:themeColor="text1"/>
+                <w:sz w:val="40"/>
+                <w:lang w:val="pl-PL"/>
+              </w:rPr>
+            </w:pPr>
+            <w:r>
+              <w:rPr>
+                <w:color w:val="000000" w:themeColor="text1"/>
+                <w:lang w:val="pl-PL"/>
+              </w:rPr>
+              <w:t>dr inż. Jan Nikodem</w:t>
+            </w:r>
+          </w:p>
+        </w:tc>
+        <w:tc>
+          <w:tcPr>
+            <w:tcW w:w="4675" w:type="dxa"/>
+          </w:tcPr>
+          <w:p>
+            <w:pPr>
+              <w:jc w:val="center"/>
+              <w:rPr>
+                <w:b/>
+                <w:color w:val="000000" w:themeColor="text1"/>
+              </w:rPr>
+            </w:pPr>
+            <w:proofErr w:type="spellStart"/>
+            <w:r>
+              <w:rPr>
+                <w:b/>
+                <w:color w:val="000000" w:themeColor="text1"/>
+              </w:rPr>
+              <w:t>Autorzy</w:t>
+            </w:r>
+            <w:proofErr w:type="spellEnd"/>
+            <w:r>
+              <w:rPr>
+                <w:b/>
+                <w:color w:val="000000" w:themeColor="text1"/>
+              </w:rPr>
+              <w:t>:</w:t>
+            </w:r>
+          </w:p>
+          <w:p>
+            <w:pPr>
+              <w:jc w:val="center"/>
+              <w:rPr>
+                <w:color w:val="000000" w:themeColor="text1"/>
+              </w:rPr>
+            </w:pPr>
+            <w:proofErr w:type="spellStart"/>
+            <w:r>
+              <w:rPr>
+                <w:color w:val="000000" w:themeColor="text1"/>
+              </w:rPr>
+              <w:t>Grupa</w:t>
+            </w:r>
+            <w:proofErr w:type="spellEnd"/>
+            <w:r>
+              <w:rPr>
+                <w:color w:val="000000" w:themeColor="text1"/>
+              </w:rPr>
+              <w:t xml:space="preserve"> F</w:t>
+            </w:r>
+          </w:p>
+          <w:p>
+            <w:pPr>
+              <w:jc w:val="center"/>
+              <w:rPr>
+                <w:color w:val="000000" w:themeColor="text1"/>
+              </w:rPr>
+            </w:pPr>
+            <w:r>
+              <w:rPr>
+                <w:color w:val="000000" w:themeColor="text1"/>
+              </w:rPr>
+              <w:t>Rodziewicz Bartosz, 226105</w:t>
+            </w:r>
+          </w:p>
+          <w:p>
+            <w:pPr>
+              <w:jc w:val="center"/>
+              <w:rPr>
+                <w:rStyle w:val="Heading1Char"/>
+                <w:color w:val="000000" w:themeColor="text1"/>
+                <w:sz w:val="40"/>
+                <w:lang w:val="pl-PL"/>
+              </w:rPr>
+            </w:pPr>
+            <w:proofErr w:type="spellStart"/>
+            <w:r>
+              <w:rPr>
+                <w:color w:val="000000" w:themeColor="text1"/>
+              </w:rPr>
+              <w:t>Ormaniec</w:t>
+            </w:r>
+            <w:proofErr w:type="spellEnd"/>
+            <w:r>
+              <w:rPr>
+                <w:color w:val="000000" w:themeColor="text1"/>
+              </w:rPr>
+              <w:t xml:space="preserve"> </w:t>
+            </w:r>
+            <w:proofErr w:type="spellStart"/>
+            <w:r>
+              <w:rPr>
+                <w:color w:val="000000" w:themeColor="text1"/>
+              </w:rPr>
+              <w:t>Wojciech</w:t>
+            </w:r>
+            <w:proofErr w:type="spellEnd"/>
+            <w:r>
+              <w:rPr>
+                <w:color w:val="000000" w:themeColor="text1"/>
+              </w:rPr>
+              <w:t>, 226181</w:t>
+            </w:r>
+          </w:p>
+        </w:tc>
+      </w:tr>
+      <w:tr>
+        <w:tc>
+          <w:tcPr>
+            <w:tcW w:w="4675" w:type="dxa"/>
+          </w:tcPr>
+          <w:p>
+            <w:pPr>
+              <w:jc w:val="center"/>
+              <w:rPr>
+                <w:b/>
+                <w:color w:val="000000" w:themeColor="text1"/>
+              </w:rPr>
+            </w:pPr>
+            <w:proofErr w:type="spellStart"/>
+            <w:r>
+              <w:rPr>
+                <w:b/>
+                <w:color w:val="000000" w:themeColor="text1"/>
+              </w:rPr>
+              <w:t>Termin</w:t>
+            </w:r>
+            <w:proofErr w:type="spellEnd"/>
+            <w:r>
+              <w:rPr>
+                <w:b/>
+                <w:color w:val="000000" w:themeColor="text1"/>
+              </w:rPr>
+              <w:t>:</w:t>
+            </w:r>
+          </w:p>
+          <w:p>
+            <w:pPr>
+              <w:jc w:val="center"/>
+              <w:rPr>
+                <w:rStyle w:val="Heading1Char"/>
+                <w:color w:val="000000" w:themeColor="text1"/>
+                <w:sz w:val="40"/>
+                <w:lang w:val="pl-PL"/>
+              </w:rPr>
+            </w:pPr>
+            <w:r>
+              <w:rPr>
+                <w:color w:val="000000" w:themeColor="text1"/>
+              </w:rPr>
+              <w:t xml:space="preserve">27 </w:t>
+            </w:r>
+            <w:proofErr w:type="spellStart"/>
+            <w:r>
+              <w:rPr>
+                <w:color w:val="000000" w:themeColor="text1"/>
+              </w:rPr>
+              <w:t>listopad</w:t>
+            </w:r>
+            <w:proofErr w:type="spellEnd"/>
+            <w:r>
+              <w:rPr>
+                <w:color w:val="000000" w:themeColor="text1"/>
+              </w:rPr>
+              <w:t xml:space="preserve"> 2017 (</w:t>
+            </w:r>
+            <w:proofErr w:type="spellStart"/>
+            <w:r>
+              <w:rPr>
+                <w:color w:val="000000" w:themeColor="text1"/>
+              </w:rPr>
+              <w:t>Pn</w:t>
+            </w:r>
+            <w:proofErr w:type="spellEnd"/>
+            <w:r>
+              <w:rPr>
+                <w:color w:val="000000" w:themeColor="text1"/>
+              </w:rPr>
+              <w:t xml:space="preserve"> TP</w:t>
+            </w:r>
+            <w:r>
+              <w:rPr>
+                <w:color w:val="000000" w:themeColor="text1"/>
+              </w:rPr>
+              <w:t>), 7:30</w:t>
+            </w:r>
+          </w:p>
+        </w:tc>
+        <w:tc>
+          <w:tcPr>
+            <w:tcW w:w="4675" w:type="dxa"/>
+          </w:tcPr>
+          <w:p>
+            <w:pPr>
+              <w:pStyle w:val="Heading1"/>
+              <w:jc w:val="center"/>
+              <w:outlineLvl w:val="0"/>
+              <w:rPr>
+                <w:rStyle w:val="Heading1Char"/>
+                <w:color w:val="000000" w:themeColor="text1"/>
+                <w:sz w:val="40"/>
+                <w:lang w:val="pl-PL"/>
+              </w:rPr>
+            </w:pPr>
+          </w:p>
+        </w:tc>
+      </w:tr>
+    </w:tbl>
     <w:p>
       <w:pPr>
         <w:pStyle w:val="Heading1"/>
         <w:jc w:val="center"/>
         <w:rPr>
           <w:rStyle w:val="Heading1Char"/>
+          <w:b/>
+          <w:color w:val="000000" w:themeColor="text1"/>
           <w:sz w:val="40"/>
+          <w:lang w:val="pl-PL"/>
         </w:rPr>
       </w:pPr>
       <w:r>
         <w:rPr>
           <w:rStyle w:val="Heading1Char"/>
+          <w:b/>
+          <w:color w:val="000000" w:themeColor="text1"/>
           <w:sz w:val="40"/>
           <w:lang w:val="pl-PL"/>
         </w:rPr>
-        <w:t>Wstęp T</w:t>
-      </w:r>
-      <w:proofErr w:type="spellStart"/>
-      <w:r>
-        <w:rPr>
-          <w:rStyle w:val="Heading1Char"/>
-          <w:sz w:val="40"/>
-        </w:rPr>
-        <w:t>eoretyczny</w:t>
-      </w:r>
-      <w:proofErr w:type="spellEnd"/>
+        <w:t>Wstęp Teoretyczny</w:t>
+      </w:r>
     </w:p>
     <w:p>
       <w:pPr>
         <w:rPr>
+          <w:color w:val="000000" w:themeColor="text1"/>
           <w:sz w:val="24"/>
           <w:lang w:val="pl-PL"/>
         </w:rPr>
@@ -39,6 +363,7 @@
       <w:r>
         <w:rPr>
           <w:rStyle w:val="Heading1Char"/>
+          <w:color w:val="000000" w:themeColor="text1"/>
           <w:lang w:val="pl-PL"/>
         </w:rPr>
         <w:br/>
@@ -47,6 +372,7 @@
         <w:rPr>
           <w:b/>
           <w:i/>
+          <w:color w:val="000000" w:themeColor="text1"/>
           <w:sz w:val="24"/>
           <w:lang w:val="pl-PL"/>
         </w:rPr>
@@ -54,6 +380,7 @@
       </w:r>
       <w:r>
         <w:rPr>
+          <w:color w:val="000000" w:themeColor="text1"/>
           <w:sz w:val="24"/>
           <w:lang w:val="pl-PL"/>
         </w:rPr>
@@ -63,12 +390,14 @@
     <w:p>
       <w:pPr>
         <w:rPr>
+          <w:color w:val="000000" w:themeColor="text1"/>
           <w:sz w:val="24"/>
           <w:lang w:val="pl-PL"/>
         </w:rPr>
       </w:pPr>
       <w:r>
         <w:rPr>
+          <w:color w:val="000000" w:themeColor="text1"/>
           <w:sz w:val="24"/>
           <w:lang w:val="pl-PL"/>
         </w:rPr>
@@ -78,66 +407,75 @@
         <w:rPr>
           <w:b/>
           <w:i/>
-          <w:sz w:val="24"/>
-          <w:lang w:val="pl-PL"/>
-        </w:rPr>
-        <w:t>HAL</w:t>
+          <w:color w:val="000000" w:themeColor="text1"/>
+          <w:sz w:val="24"/>
+          <w:lang w:val="pl-PL"/>
+        </w:rPr>
+        <w:t xml:space="preserve">HAL </w:t>
+      </w:r>
+      <w:r>
+        <w:rPr>
+          <w:color w:val="000000" w:themeColor="text1"/>
+          <w:sz w:val="24"/>
+          <w:lang w:val="pl-PL"/>
+        </w:rPr>
+        <w:t>–  hardware abstraction layer</w:t>
       </w:r>
       <w:r>
         <w:rPr>
           <w:b/>
           <w:i/>
-          <w:sz w:val="24"/>
-          <w:lang w:val="pl-PL"/>
-        </w:rPr>
-        <w:t xml:space="preserve"> </w:t>
-      </w:r>
-      <w:r>
-        <w:rPr>
-          <w:sz w:val="24"/>
-          <w:lang w:val="pl-PL"/>
-        </w:rPr>
-        <w:t>–</w:t>
-      </w:r>
-      <w:r>
-        <w:rPr>
-          <w:sz w:val="24"/>
-          <w:lang w:val="pl-PL"/>
-        </w:rPr>
-        <w:t xml:space="preserve"> </w:t>
-      </w:r>
-      <w:r>
-        <w:rPr>
-          <w:sz w:val="24"/>
-          <w:lang w:val="pl-PL"/>
-        </w:rPr>
-        <w:t xml:space="preserve"> </w:t>
-      </w:r>
-      <w:r>
-        <w:rPr>
-          <w:sz w:val="24"/>
-          <w:lang w:val="pl-PL"/>
-        </w:rPr>
-        <w:t>hardware abstraction layer</w:t>
+          <w:color w:val="000000" w:themeColor="text1"/>
+          <w:sz w:val="24"/>
+          <w:lang w:val="pl-PL"/>
+        </w:rPr>
+        <w:t xml:space="preserve">, </w:t>
+      </w:r>
+      <w:r>
+        <w:rPr>
+          <w:color w:val="000000" w:themeColor="text1"/>
+          <w:sz w:val="24"/>
+          <w:lang w:val="pl-PL"/>
+        </w:rPr>
+        <w:t>sterownik urządzenia dla płyty głównej. Stanowi ogniwo pośredniczące między sprzętem a jądrem systemu operacyjnego. Odseparowuje konkretną architekturę systemu komputerowego od oprogramowania użytkowego. Dla programisty jest sposobem komunikacji ze sprzętem przez udostępniane funkcje biblioteczne i sterowniki.</w:t>
+      </w:r>
+      <w:r>
+        <w:rPr>
+          <w:color w:val="000000" w:themeColor="text1"/>
+          <w:sz w:val="24"/>
+          <w:lang w:val="pl-PL"/>
+        </w:rPr>
+        <w:br/>
+      </w:r>
+      <w:r>
+        <w:rPr>
+          <w:color w:val="000000" w:themeColor="text1"/>
+          <w:sz w:val="24"/>
+          <w:lang w:val="pl-PL"/>
+        </w:rPr>
+        <w:br/>
       </w:r>
       <w:r>
         <w:rPr>
           <w:b/>
           <w:i/>
-          <w:sz w:val="24"/>
-          <w:lang w:val="pl-PL"/>
-        </w:rPr>
-        <w:t xml:space="preserve">, </w:t>
-      </w:r>
-      <w:r>
-        <w:rPr>
-          <w:sz w:val="24"/>
-          <w:lang w:val="pl-PL"/>
-        </w:rPr>
-        <w:t>sterownik urządzenia dla płyty głównej. Stanowi ogniwo pośredniczące między sprzętem a jądrem systemu operacyjnego. Odseparowuje konkretną architekturę systemu komputerowego od oprogramowania użytkowego. Dla programisty jest sposobem komunikacji ze sprzętem przez udostępniane funkcje biblioteczne i sterowniki.</w:t>
-      </w:r>
-      <w:r>
-        <w:rPr>
+          <w:color w:val="000000" w:themeColor="text1"/>
+          <w:sz w:val="24"/>
+          <w:lang w:val="pl-PL"/>
+        </w:rPr>
+        <w:t xml:space="preserve">HEL - </w:t>
+      </w:r>
+      <w:r>
+        <w:rPr>
+          <w:color w:val="000000" w:themeColor="text1"/>
+          <w:sz w:val="24"/>
+          <w:lang w:val="pl-PL"/>
+        </w:rPr>
+        <w:t>Warstwa emulacji sprzętowej DirectDraw (HEL) wykonuje emulację dla sterownika DirectDraw. HEL (napisany przez Microsoft jako część DirectDraw) wykonuje tę emulację w trybie użytkownika.</w:t>
+      </w:r>
+      <w:r>
+        <w:rPr>
+          <w:color w:val="000000" w:themeColor="text1"/>
           <w:sz w:val="24"/>
           <w:lang w:val="pl-PL"/>
         </w:rPr>
@@ -145,6 +483,7 @@
       </w:r>
       <w:r>
         <w:rPr>
+          <w:color w:val="000000" w:themeColor="text1"/>
           <w:sz w:val="24"/>
           <w:lang w:val="pl-PL"/>
         </w:rPr>
@@ -154,20 +493,23 @@
         <w:rPr>
           <w:b/>
           <w:i/>
-          <w:sz w:val="24"/>
-          <w:lang w:val="pl-PL"/>
-        </w:rPr>
-        <w:t xml:space="preserve">HEL - </w:t>
-      </w:r>
-      <w:r>
-        <w:rPr>
-          <w:sz w:val="24"/>
-          <w:lang w:val="pl-PL"/>
-        </w:rPr>
-        <w:t>Warstwa emulacji sprzętowej DirectDraw (HEL) wykonuje emulację dla sterownika DirectDraw. HEL (napisany przez Microsoft jako część DirectDraw) wykonuje tę emulację w trybie użytkownika.</w:t>
-      </w:r>
-      <w:r>
-        <w:rPr>
+          <w:color w:val="000000" w:themeColor="text1"/>
+          <w:sz w:val="24"/>
+          <w:lang w:val="pl-PL"/>
+        </w:rPr>
+        <w:t>HID</w:t>
+      </w:r>
+      <w:r>
+        <w:rPr>
+          <w:color w:val="000000" w:themeColor="text1"/>
+          <w:sz w:val="24"/>
+          <w:lang w:val="pl-PL"/>
+        </w:rPr>
+        <w:t xml:space="preserve">  - (ang. Human Input Devices lub Human Interface Device – urządzenia do wprowadzania danych przez człowieka) nazwa kodowa dla urządzeń peryferyjnych służących do wprowadzania informacji do komputera, takich jak dżojstik, mysz, trackball czy klawiatura. Urządzenia HID są produkowane z myślą o podłączeniu ich do portu USB, dzięki czemu są łatwo rozpoznawane i odpowiednio przez komputer numerowane.</w:t>
+      </w:r>
+      <w:r>
+        <w:rPr>
+          <w:color w:val="000000" w:themeColor="text1"/>
           <w:sz w:val="24"/>
           <w:lang w:val="pl-PL"/>
         </w:rPr>
@@ -175,6 +517,7 @@
       </w:r>
       <w:r>
         <w:rPr>
+          <w:color w:val="000000" w:themeColor="text1"/>
           <w:sz w:val="24"/>
           <w:lang w:val="pl-PL"/>
         </w:rPr>
@@ -184,36 +527,7 @@
         <w:rPr>
           <w:b/>
           <w:i/>
-          <w:sz w:val="24"/>
-          <w:lang w:val="pl-PL"/>
-        </w:rPr>
-        <w:t>HID</w:t>
-      </w:r>
-      <w:r>
-        <w:rPr>
-          <w:sz w:val="24"/>
-          <w:lang w:val="pl-PL"/>
-        </w:rPr>
-        <w:t xml:space="preserve">  - (ang. Human Input Devices lub Human Interface Device – urządzenia do wprowadzania danych przez człowieka) nazwa kodowa dla urządzeń peryferyjnych służących do wprowadzania informacji do komputera, takich jak dżojstik, mysz, trackball czy klawiatura. Urządzenia HID są produkowane z myślą o podłączeniu ich do portu USB, dzięki czemu są łatwo rozpoznawane i odpowiednio przez komputer numerowane.</w:t>
-      </w:r>
-      <w:r>
-        <w:rPr>
-          <w:sz w:val="24"/>
-          <w:lang w:val="pl-PL"/>
-        </w:rPr>
-        <w:br/>
-      </w:r>
-      <w:r>
-        <w:rPr>
-          <w:sz w:val="24"/>
-          <w:lang w:val="pl-PL"/>
-        </w:rPr>
-        <w:br/>
-      </w:r>
-      <w:r>
-        <w:rPr>
-          <w:b/>
-          <w:i/>
+          <w:color w:val="000000" w:themeColor="text1"/>
           <w:sz w:val="24"/>
           <w:lang w:val="pl-PL"/>
         </w:rPr>
@@ -221,6 +535,7 @@
       </w:r>
       <w:r>
         <w:rPr>
+          <w:color w:val="000000" w:themeColor="text1"/>
           <w:sz w:val="24"/>
           <w:lang w:val="pl-PL"/>
         </w:rPr>
@@ -230,6 +545,7 @@
     <w:p>
       <w:pPr>
         <w:rPr>
+          <w:color w:val="000000" w:themeColor="text1"/>
           <w:sz w:val="24"/>
           <w:lang w:val="pl-PL"/>
         </w:rPr>
@@ -238,6 +554,7 @@
         <w:rPr>
           <w:b/>
           <w:i/>
+          <w:color w:val="000000" w:themeColor="text1"/>
           <w:sz w:val="24"/>
           <w:lang w:val="pl-PL"/>
         </w:rPr>
@@ -245,6 +562,7 @@
       </w:r>
       <w:r>
         <w:rPr>
+          <w:color w:val="000000" w:themeColor="text1"/>
           <w:sz w:val="24"/>
           <w:lang w:val="pl-PL"/>
         </w:rPr>
@@ -254,31 +572,8 @@
     <w:p>
       <w:pPr>
         <w:rPr>
-          <w:sz w:val="24"/>
-          <w:lang w:val="pl-PL"/>
-        </w:rPr>
-      </w:pPr>
-      <w:r>
-        <w:rPr>
-          <w:sz w:val="24"/>
-          <w:lang w:val="pl-PL"/>
-        </w:rPr>
-        <w:t>Nowe środowisko programistyczne Visual Studio oparte na frameworku .NET umożliwia komunikację ze starszymi aplikacjami z interfejsem typu COM.</w:t>
-      </w:r>
-    </w:p>
-    <w:p>
-      <w:pPr>
-        <w:rPr>
-          <w:sz w:val="24"/>
-          <w:lang w:val="pl-PL"/>
-        </w:rPr>
-      </w:pPr>
-    </w:p>
-    <w:p>
-      <w:pPr>
-        <w:rPr>
           <w:rFonts w:asciiTheme="majorHAnsi" w:eastAsiaTheme="majorEastAsia" w:hAnsiTheme="majorHAnsi" w:cstheme="majorBidi"/>
-          <w:color w:val="2F5496" w:themeColor="accent1" w:themeShade="BF"/>
+          <w:color w:val="000000" w:themeColor="text1"/>
           <w:sz w:val="40"/>
           <w:szCs w:val="40"/>
           <w:lang w:val="pl-PL"/>
@@ -286,11 +581,12 @@
       </w:pPr>
       <w:r>
         <w:rPr>
-          <w:sz w:val="40"/>
-          <w:szCs w:val="40"/>
-          <w:lang w:val="pl-PL"/>
-        </w:rPr>
-        <w:br w:type="page"/>
+          <w:color w:val="000000" w:themeColor="text1"/>
+          <w:sz w:val="24"/>
+          <w:lang w:val="pl-PL"/>
+        </w:rPr>
+        <w:lastRenderedPageBreak/>
+        <w:t>Nowe środowisko programistyczne Visual Studio oparte na frameworku .NET umożliwia komunikację ze starszymi aplikacjami z interfejsem typu COM.</w:t>
       </w:r>
     </w:p>
     <w:p>
@@ -298,6 +594,8 @@
         <w:pStyle w:val="Heading1"/>
         <w:jc w:val="center"/>
         <w:rPr>
+          <w:b/>
+          <w:color w:val="000000" w:themeColor="text1"/>
           <w:sz w:val="40"/>
           <w:szCs w:val="40"/>
           <w:lang w:val="pl-PL"/>
@@ -305,15 +603,18 @@
       </w:pPr>
       <w:r>
         <w:rPr>
+          <w:b/>
+          <w:color w:val="000000" w:themeColor="text1"/>
           <w:sz w:val="40"/>
           <w:szCs w:val="40"/>
           <w:lang w:val="pl-PL"/>
         </w:rPr>
-        <w:lastRenderedPageBreak/>
         <w:t>Nasze zadanie</w:t>
       </w:r>
       <w:r>
         <w:rPr>
+          <w:b/>
+          <w:color w:val="000000" w:themeColor="text1"/>
           <w:sz w:val="40"/>
           <w:szCs w:val="40"/>
           <w:lang w:val="pl-PL"/>
@@ -324,15 +625,18 @@
     <w:p>
       <w:pPr>
         <w:rPr>
+          <w:color w:val="000000" w:themeColor="text1"/>
           <w:lang w:val="pl-PL"/>
         </w:rPr>
       </w:pPr>
       <w:r>
         <w:rPr>
+          <w:noProof/>
+          <w:color w:val="000000" w:themeColor="text1"/>
           <w:lang w:val="pl-PL"/>
         </w:rPr>
         <w:drawing>
-          <wp:inline distT="0" distB="0" distL="0" distR="0" wp14:anchorId="141F209A" wp14:editId="5E6DF472">
+          <wp:inline distT="0" distB="0" distL="0" distR="0" wp14:anchorId="141F209A" wp14:editId="5BF50063">
             <wp:extent cx="5943600" cy="2232025"/>
             <wp:effectExtent l="0" t="0" r="0" b="0"/>
             <wp:docPr id="1" name="Picture 1"/>
@@ -347,7 +651,9 @@
                     <pic:cNvPicPr/>
                   </pic:nvPicPr>
                   <pic:blipFill>
-                    <a:blip r:embed="rId4"/>
+                    <a:blip r:embed="rId4">
+                      <a:biLevel thresh="25000"/>
+                    </a:blip>
                     <a:stretch>
                       <a:fillRect/>
                     </a:stretch>
@@ -369,41 +675,41 @@
       </w:r>
       <w:r>
         <w:rPr>
+          <w:color w:val="000000" w:themeColor="text1"/>
           <w:lang w:val="pl-PL"/>
         </w:rPr>
         <w:br/>
       </w:r>
       <w:r>
         <w:rPr>
+          <w:color w:val="000000" w:themeColor="text1"/>
           <w:lang w:val="pl-PL"/>
         </w:rPr>
         <w:br/>
-        <w:t>Wyszukujemy GUID (global unique identifier), który jest unikalny dla</w:t>
-      </w:r>
-      <w:r>
-        <w:rPr>
-          <w:lang w:val="pl-PL"/>
-        </w:rPr>
-        <w:t xml:space="preserve"> kontrolera.</w:t>
-      </w:r>
-      <w:r>
-        <w:rPr>
+        <w:t>Wyszukujemy GUID (global unique identifier), który jest unikalny dla kontrolera.</w:t>
+      </w:r>
+      <w:r>
+        <w:rPr>
+          <w:color w:val="000000" w:themeColor="text1"/>
           <w:lang w:val="pl-PL"/>
         </w:rPr>
         <w:br/>
       </w:r>
       <w:r>
         <w:rPr>
+          <w:color w:val="000000" w:themeColor="text1"/>
           <w:lang w:val="pl-PL"/>
         </w:rPr>
         <w:br/>
       </w:r>
       <w:r>
         <w:rPr>
+          <w:noProof/>
+          <w:color w:val="000000" w:themeColor="text1"/>
           <w:lang w:val="pl-PL"/>
         </w:rPr>
         <w:drawing>
-          <wp:inline distT="0" distB="0" distL="0" distR="0" wp14:anchorId="3E68433E" wp14:editId="549CA586">
+          <wp:inline distT="0" distB="0" distL="0" distR="0" wp14:anchorId="3E68433E" wp14:editId="611CAB75">
             <wp:extent cx="5943600" cy="948055"/>
             <wp:effectExtent l="0" t="0" r="0" b="4445"/>
             <wp:docPr id="2" name="Picture 2"/>
@@ -418,7 +724,9 @@
                     <pic:cNvPicPr/>
                   </pic:nvPicPr>
                   <pic:blipFill>
-                    <a:blip r:embed="rId5"/>
+                    <a:blip r:embed="rId5">
+                      <a:biLevel thresh="25000"/>
+                    </a:blip>
                     <a:stretch>
                       <a:fillRect/>
                     </a:stretch>
@@ -442,11 +750,13 @@
     <w:p>
       <w:pPr>
         <w:rPr>
+          <w:color w:val="000000" w:themeColor="text1"/>
           <w:lang w:val="pl-PL"/>
         </w:rPr>
       </w:pPr>
       <w:r>
         <w:rPr>
+          <w:color w:val="000000" w:themeColor="text1"/>
           <w:lang w:val="pl-PL"/>
         </w:rPr>
         <w:t>Wyszukujemy GUID joysticka.</w:t>
@@ -455,15 +765,18 @@
     <w:p>
       <w:pPr>
         <w:rPr>
+          <w:color w:val="000000" w:themeColor="text1"/>
           <w:lang w:val="pl-PL"/>
         </w:rPr>
       </w:pPr>
       <w:r>
         <w:rPr>
+          <w:noProof/>
+          <w:color w:val="000000" w:themeColor="text1"/>
           <w:lang w:val="pl-PL"/>
         </w:rPr>
         <w:drawing>
-          <wp:inline distT="0" distB="0" distL="0" distR="0" wp14:anchorId="067F07A7" wp14:editId="2E7D58C6">
+          <wp:inline distT="0" distB="0" distL="0" distR="0" wp14:anchorId="067F07A7" wp14:editId="23EA8B03">
             <wp:extent cx="5943600" cy="1278890"/>
             <wp:effectExtent l="0" t="0" r="0" b="0"/>
             <wp:docPr id="3" name="Picture 3"/>
@@ -478,7 +791,9 @@
                     <pic:cNvPicPr/>
                   </pic:nvPicPr>
                   <pic:blipFill>
-                    <a:blip r:embed="rId6"/>
+                    <a:blip r:embed="rId6">
+                      <a:biLevel thresh="25000"/>
+                    </a:blip>
                     <a:stretch>
                       <a:fillRect/>
                     </a:stretch>
@@ -502,11 +817,13 @@
     <w:p>
       <w:pPr>
         <w:rPr>
+          <w:color w:val="000000" w:themeColor="text1"/>
           <w:lang w:val="pl-PL"/>
         </w:rPr>
       </w:pPr>
       <w:r>
         <w:rPr>
+          <w:color w:val="000000" w:themeColor="text1"/>
           <w:lang w:val="pl-PL"/>
         </w:rPr>
         <w:t>Pozwalamy użytkownikowi wybrać którego będziemy używać.</w:t>
@@ -515,16 +832,18 @@
     <w:p>
       <w:pPr>
         <w:rPr>
+          <w:color w:val="000000" w:themeColor="text1"/>
           <w:lang w:val="pl-PL"/>
         </w:rPr>
       </w:pPr>
       <w:r>
         <w:rPr>
-          <w:lang w:val="pl-PL"/>
-        </w:rPr>
-        <w:lastRenderedPageBreak/>
+          <w:noProof/>
+          <w:color w:val="000000" w:themeColor="text1"/>
+          <w:lang w:val="pl-PL"/>
+        </w:rPr>
         <w:drawing>
-          <wp:inline distT="0" distB="0" distL="0" distR="0" wp14:anchorId="70D2689C" wp14:editId="4C02D1FF">
+          <wp:inline distT="0" distB="0" distL="0" distR="0" wp14:anchorId="70D2689C" wp14:editId="77E3ADF4">
             <wp:extent cx="5943600" cy="1644015"/>
             <wp:effectExtent l="0" t="0" r="0" b="0"/>
             <wp:docPr id="4" name="Picture 4"/>
@@ -539,7 +858,9 @@
                     <pic:cNvPicPr/>
                   </pic:nvPicPr>
                   <pic:blipFill>
-                    <a:blip r:embed="rId7"/>
+                    <a:blip r:embed="rId7">
+                      <a:biLevel thresh="25000"/>
+                    </a:blip>
                     <a:stretch>
                       <a:fillRect/>
                     </a:stretch>
@@ -561,6 +882,7 @@
       </w:r>
       <w:r>
         <w:rPr>
+          <w:color w:val="000000" w:themeColor="text1"/>
           <w:lang w:val="pl-PL"/>
         </w:rPr>
         <w:br/>
@@ -568,16 +890,19 @@
       </w:r>
       <w:r>
         <w:rPr>
+          <w:color w:val="000000" w:themeColor="text1"/>
           <w:lang w:val="pl-PL"/>
         </w:rPr>
         <w:br/>
       </w:r>
       <w:r>
         <w:rPr>
+          <w:noProof/>
+          <w:color w:val="000000" w:themeColor="text1"/>
           <w:lang w:val="pl-PL"/>
         </w:rPr>
         <w:drawing>
-          <wp:inline distT="0" distB="0" distL="0" distR="0" wp14:anchorId="37294CBC" wp14:editId="6E035B42">
+          <wp:inline distT="0" distB="0" distL="0" distR="0" wp14:anchorId="37294CBC" wp14:editId="74956EDC">
             <wp:extent cx="5134692" cy="4324954"/>
             <wp:effectExtent l="0" t="0" r="8890" b="0"/>
             <wp:docPr id="5" name="Picture 5"/>
@@ -592,7 +917,9 @@
                     <pic:cNvPicPr/>
                   </pic:nvPicPr>
                   <pic:blipFill>
-                    <a:blip r:embed="rId8"/>
+                    <a:blip r:embed="rId8">
+                      <a:biLevel thresh="25000"/>
+                    </a:blip>
                     <a:stretch>
                       <a:fillRect/>
                     </a:stretch>
@@ -614,6 +941,7 @@
       </w:r>
       <w:r>
         <w:rPr>
+          <w:color w:val="000000" w:themeColor="text1"/>
           <w:lang w:val="pl-PL"/>
         </w:rPr>
         <w:br/>
@@ -621,30 +949,34 @@
       </w:r>
       <w:r>
         <w:rPr>
+          <w:color w:val="000000" w:themeColor="text1"/>
           <w:lang w:val="pl-PL"/>
         </w:rPr>
         <w:t xml:space="preserve">wypadku odkomentowania, </w:t>
       </w:r>
       <w:r>
         <w:rPr>
+          <w:color w:val="000000" w:themeColor="text1"/>
           <w:lang w:val="pl-PL"/>
         </w:rPr>
         <w:t>używamy go jak myszki.</w:t>
       </w:r>
-      <w:bookmarkStart w:id="0" w:name="_GoBack"/>
-      <w:bookmarkEnd w:id="0"/>
     </w:p>
     <w:p>
       <w:pPr>
         <w:pStyle w:val="Heading1"/>
         <w:jc w:val="center"/>
         <w:rPr>
+          <w:b/>
+          <w:color w:val="000000" w:themeColor="text1"/>
           <w:sz w:val="40"/>
           <w:lang w:val="pl-PL"/>
         </w:rPr>
       </w:pPr>
       <w:r>
         <w:rPr>
+          <w:b/>
+          <w:color w:val="000000" w:themeColor="text1"/>
           <w:sz w:val="40"/>
           <w:lang w:val="pl-PL"/>
         </w:rPr>
@@ -654,21 +986,26 @@
     <w:p>
       <w:pPr>
         <w:rPr>
+          <w:color w:val="000000" w:themeColor="text1"/>
           <w:lang w:val="pl-PL"/>
         </w:rPr>
       </w:pPr>
       <w:r>
         <w:rPr>
+          <w:color w:val="000000" w:themeColor="text1"/>
           <w:lang w:val="pl-PL"/>
         </w:rPr>
         <w:t>Podczas tego zadania mieliśmy okazję poznać jeden z mechanizmów komunikacji urządzeń USB z komputerem oraz w jaki sposób je obsługiwać</w:t>
       </w:r>
       <w:r>
         <w:rPr>
+          <w:color w:val="000000" w:themeColor="text1"/>
           <w:lang w:val="pl-PL"/>
         </w:rPr>
         <w:t>.</w:t>
       </w:r>
+      <w:bookmarkStart w:id="0" w:name="_GoBack"/>
+      <w:bookmarkEnd w:id="0"/>
     </w:p>
     <w:sectPr>
       <w:pgSz w:w="12240" w:h="15840"/>
@@ -1124,6 +1461,7 @@
   <w:style w:type="character" w:default="1" w:styleId="DefaultParagraphFont">
     <w:name w:val="Default Paragraph Font"/>
     <w:uiPriority w:val="1"/>
+    <w:semiHidden/>
     <w:unhideWhenUsed/>
   </w:style>
   <w:style w:type="table" w:default="1" w:styleId="TableNormal">
@@ -1205,6 +1543,55 @@
       <w:color w:val="2F5496" w:themeColor="accent1" w:themeShade="BF"/>
       <w:sz w:val="26"/>
       <w:szCs w:val="26"/>
+    </w:rPr>
+  </w:style>
+  <w:style w:type="table" w:styleId="TableGrid">
+    <w:name w:val="Table Grid"/>
+    <w:basedOn w:val="TableNormal"/>
+    <w:uiPriority w:val="39"/>
+    <w:rsid w:val="00CE75DC"/>
+    <w:pPr>
+      <w:spacing w:after="0" w:line="240" w:lineRule="auto"/>
+    </w:pPr>
+    <w:tblPr>
+      <w:tblBorders>
+        <w:top w:val="single" w:sz="4" w:space="0" w:color="auto"/>
+        <w:left w:val="single" w:sz="4" w:space="0" w:color="auto"/>
+        <w:bottom w:val="single" w:sz="4" w:space="0" w:color="auto"/>
+        <w:right w:val="single" w:sz="4" w:space="0" w:color="auto"/>
+        <w:insideH w:val="single" w:sz="4" w:space="0" w:color="auto"/>
+        <w:insideV w:val="single" w:sz="4" w:space="0" w:color="auto"/>
+      </w:tblBorders>
+    </w:tblPr>
+  </w:style>
+  <w:style w:type="paragraph" w:styleId="BalloonText">
+    <w:name w:val="Balloon Text"/>
+    <w:basedOn w:val="Normal"/>
+    <w:link w:val="BalloonTextChar"/>
+    <w:uiPriority w:val="99"/>
+    <w:semiHidden/>
+    <w:unhideWhenUsed/>
+    <w:rsid w:val="00CE75DC"/>
+    <w:pPr>
+      <w:spacing w:after="0" w:line="240" w:lineRule="auto"/>
+    </w:pPr>
+    <w:rPr>
+      <w:rFonts w:ascii="Segoe UI" w:hAnsi="Segoe UI" w:cs="Segoe UI"/>
+      <w:sz w:val="18"/>
+      <w:szCs w:val="18"/>
+    </w:rPr>
+  </w:style>
+  <w:style w:type="character" w:customStyle="1" w:styleId="BalloonTextChar">
+    <w:name w:val="Balloon Text Char"/>
+    <w:basedOn w:val="DefaultParagraphFont"/>
+    <w:link w:val="BalloonText"/>
+    <w:uiPriority w:val="99"/>
+    <w:semiHidden/>
+    <w:rsid w:val="00CE75DC"/>
+    <w:rPr>
+      <w:rFonts w:ascii="Segoe UI" w:hAnsi="Segoe UI" w:cs="Segoe UI"/>
+      <w:sz w:val="18"/>
+      <w:szCs w:val="18"/>
     </w:rPr>
   </w:style>
 </w:styles>

</xml_diff>